<commit_message>
[MODIFY]: list of technologies used in the doc
</commit_message>
<xml_diff>
--- a/Documentation/Abstract and Feature List .docx
+++ b/Documentation/Abstract and Feature List .docx
@@ -6,25 +6,9 @@
       <w:pPr>
         <w:pStyle w:val="Heading1"/>
       </w:pPr>
-      <w:proofErr w:type="spellStart"/>
-      <w:r>
-        <w:t>TeleMediCare</w:t>
-      </w:r>
-      <w:proofErr w:type="spellEnd"/>
-      <w:r>
-        <w:t xml:space="preserve">: </w:t>
-      </w:r>
-      <w:r>
-        <w:t>a telemedicine platform designed for virtual care</w:t>
-      </w:r>
-      <w:r>
-        <w:t xml:space="preserve"> in </w:t>
-      </w:r>
-      <w:proofErr w:type="gramStart"/>
-      <w:r>
-        <w:t>NT</w:t>
-      </w:r>
-      <w:proofErr w:type="gramEnd"/>
+      <w:r>
+        <w:t>TeleMediCare: a telemedicine platform designed for virtual care in NT</w:t>
+      </w:r>
     </w:p>
     <w:p>
       <w:pPr>
@@ -45,10 +29,7 @@
         <w:t xml:space="preserve"> optimising </w:t>
       </w:r>
       <w:r>
-        <w:t>access and quality of consumer care.</w:t>
-      </w:r>
-      <w:r>
-        <w:t xml:space="preserve"> </w:t>
+        <w:t xml:space="preserve">access and quality of consumer care. </w:t>
       </w:r>
       <w:r>
         <w:t xml:space="preserve">Its implementation </w:t>
@@ -57,15 +38,7 @@
         <w:t>has the potential to yield significant benefits, with estimated annual travel cost savings exceeding $6.3 million, in addition to reduced cancellation expenses and enhanced healthcare accessibility.</w:t>
       </w:r>
       <w:r>
-        <w:t xml:space="preserve"> Enter </w:t>
-      </w:r>
-      <w:proofErr w:type="spellStart"/>
-      <w:r>
-        <w:t>TeleMediCare</w:t>
-      </w:r>
-      <w:proofErr w:type="spellEnd"/>
-      <w:r>
-        <w:t xml:space="preserve">: a telemedicine platform designed for virtual care. </w:t>
+        <w:t xml:space="preserve"> Enter TeleMediCare: a telemedicine platform designed for virtual care. </w:t>
       </w:r>
       <w:r>
         <w:t>The platform utilizes advanced technology to offer a secure and seamless online consultation experience, connecting patients with licensed healthcare professionals</w:t>
@@ -264,6 +237,52 @@
         <w:pStyle w:val="Heading1"/>
       </w:pPr>
       <w:r>
+        <w:t>Technologies Used</w:t>
+      </w:r>
+    </w:p>
+    <w:p>
+      <w:r>
+        <w:t xml:space="preserve">Database: SQL Server and SQL Server Management </w:t>
+      </w:r>
+      <w:r>
+        <w:t>Studio (</w:t>
+      </w:r>
+      <w:r>
+        <w:t>SSMS)</w:t>
+      </w:r>
+    </w:p>
+    <w:p>
+      <w:r>
+        <w:t>Backend: .NET 7</w:t>
+      </w:r>
+    </w:p>
+    <w:p>
+      <w:r>
+        <w:t>Frontend: Angular 16</w:t>
+      </w:r>
+    </w:p>
+    <w:p>
+      <w:r>
+        <w:t>API Testing: Postman</w:t>
+      </w:r>
+    </w:p>
+    <w:p>
+      <w:r>
+        <w:t>Version Control: GitHub</w:t>
+      </w:r>
+    </w:p>
+    <w:p>
+      <w:r>
+        <w:t>Integrated Development Environments (IDE): Visual Studio and Visual Studio Code</w:t>
+      </w:r>
+    </w:p>
+    <w:p/>
+    <w:p>
+      <w:pPr>
+        <w:pStyle w:val="Heading1"/>
+      </w:pPr>
+      <w:r>
+        <w:lastRenderedPageBreak/>
         <w:t>Resources</w:t>
       </w:r>
     </w:p>

</xml_diff>

<commit_message>
"[ADD]: project details for CodeFair registration system"
</commit_message>
<xml_diff>
--- a/Documentation/Abstract and Feature List .docx
+++ b/Documentation/Abstract and Feature List .docx
@@ -6,9 +6,25 @@
       <w:pPr>
         <w:pStyle w:val="Heading1"/>
       </w:pPr>
-      <w:r>
-        <w:t>TeleMediCare: a telemedicine platform designed for virtual care in NT</w:t>
-      </w:r>
+      <w:proofErr w:type="spellStart"/>
+      <w:r>
+        <w:t>TeleMediCare</w:t>
+      </w:r>
+      <w:proofErr w:type="spellEnd"/>
+      <w:r>
+        <w:t xml:space="preserve">: </w:t>
+      </w:r>
+      <w:r>
+        <w:t>a telemedicine platform designed for virtual care</w:t>
+      </w:r>
+      <w:r>
+        <w:t xml:space="preserve"> in </w:t>
+      </w:r>
+      <w:proofErr w:type="gramStart"/>
+      <w:r>
+        <w:t>NT</w:t>
+      </w:r>
+      <w:proofErr w:type="gramEnd"/>
     </w:p>
     <w:p>
       <w:pPr>
@@ -29,7 +45,10 @@
         <w:t xml:space="preserve"> optimising </w:t>
       </w:r>
       <w:r>
-        <w:t xml:space="preserve">access and quality of consumer care. </w:t>
+        <w:t>access and quality of consumer care.</w:t>
+      </w:r>
+      <w:r>
+        <w:t xml:space="preserve"> </w:t>
       </w:r>
       <w:r>
         <w:t xml:space="preserve">Its implementation </w:t>
@@ -38,7 +57,15 @@
         <w:t>has the potential to yield significant benefits, with estimated annual travel cost savings exceeding $6.3 million, in addition to reduced cancellation expenses and enhanced healthcare accessibility.</w:t>
       </w:r>
       <w:r>
-        <w:t xml:space="preserve"> Enter TeleMediCare: a telemedicine platform designed for virtual care. </w:t>
+        <w:t xml:space="preserve"> Enter </w:t>
+      </w:r>
+      <w:proofErr w:type="spellStart"/>
+      <w:r>
+        <w:t>TeleMediCare</w:t>
+      </w:r>
+      <w:proofErr w:type="spellEnd"/>
+      <w:r>
+        <w:t xml:space="preserve">: a telemedicine platform designed for virtual care. </w:t>
       </w:r>
       <w:r>
         <w:t>The platform utilizes advanced technology to offer a secure and seamless online consultation experience, connecting patients with licensed healthcare professionals</w:t>
@@ -237,52 +264,6 @@
         <w:pStyle w:val="Heading1"/>
       </w:pPr>
       <w:r>
-        <w:t>Technologies Used</w:t>
-      </w:r>
-    </w:p>
-    <w:p>
-      <w:r>
-        <w:t xml:space="preserve">Database: SQL Server and SQL Server Management </w:t>
-      </w:r>
-      <w:r>
-        <w:t>Studio (</w:t>
-      </w:r>
-      <w:r>
-        <w:t>SSMS)</w:t>
-      </w:r>
-    </w:p>
-    <w:p>
-      <w:r>
-        <w:t>Backend: .NET 7</w:t>
-      </w:r>
-    </w:p>
-    <w:p>
-      <w:r>
-        <w:t>Frontend: Angular 16</w:t>
-      </w:r>
-    </w:p>
-    <w:p>
-      <w:r>
-        <w:t>API Testing: Postman</w:t>
-      </w:r>
-    </w:p>
-    <w:p>
-      <w:r>
-        <w:t>Version Control: GitHub</w:t>
-      </w:r>
-    </w:p>
-    <w:p>
-      <w:r>
-        <w:t>Integrated Development Environments (IDE): Visual Studio and Visual Studio Code</w:t>
-      </w:r>
-    </w:p>
-    <w:p/>
-    <w:p>
-      <w:pPr>
-        <w:pStyle w:val="Heading1"/>
-      </w:pPr>
-      <w:r>
-        <w:lastRenderedPageBreak/>
         <w:t>Resources</w:t>
       </w:r>
     </w:p>

</xml_diff>